<commit_message>
minor change to discrepancy in flow_s/flow_r
</commit_message>
<xml_diff>
--- a/protocols/li6800/LI6800_dynamic_CO2_curve_protocol.docx
+++ b/protocols/li6800/LI6800_dynamic_CO2_curve_protocol.docx
@@ -42,6 +42,21 @@
     <w:p>
       <w:pPr>
         <w:rPr>
+          <w:i/>
+          <w:iCs/>
+        </w:rPr>
+      </w:pPr>
+      <w:r>
+        <w:rPr>
+          <w:i/>
+          <w:iCs/>
+        </w:rPr>
+        <w:t>Updated on June 24, 2024 by Evan Perkowski</w:t>
+      </w:r>
+    </w:p>
+    <w:p>
+      <w:pPr>
+        <w:rPr>
           <w:b/>
           <w:bCs/>
         </w:rPr>
@@ -122,15 +137,13 @@
         </w:numPr>
       </w:pPr>
       <w:r>
-        <w:t xml:space="preserve">Recommended to allow machine/IRGAs to warm up for 40min before beginning warmup tests. This can be skipped in the field to expedite </w:t>
-      </w:r>
-      <w:proofErr w:type="gramStart"/>
-      <w:r>
-        <w:t>fieldwork, but</w:t>
-      </w:r>
-      <w:proofErr w:type="gramEnd"/>
-      <w:r>
-        <w:t xml:space="preserve"> is not recommended.</w:t>
+        <w:t>Recommended to allow machine/IRGAs to warm up for 40</w:t>
+      </w:r>
+      <w:r>
+        <w:t xml:space="preserve"> </w:t>
+      </w:r>
+      <w:r>
+        <w:t>min before beginning warmup tests. This can be skipped in the field to expedite fieldwork, but is not recommended.</w:t>
       </w:r>
     </w:p>
     <w:p>
@@ -426,7 +439,10 @@
       </w:r>
       <w:proofErr w:type="spellStart"/>
       <w:r>
-        <w:t>Flow_r</w:t>
+        <w:t>Flow_</w:t>
+      </w:r>
+      <w:r>
+        <w:t>s</w:t>
       </w:r>
       <w:proofErr w:type="spellEnd"/>
       <w:r>
@@ -434,7 +450,10 @@
       </w:r>
       <w:proofErr w:type="spellStart"/>
       <w:r>
-        <w:t>Flow_s</w:t>
+        <w:t>Flow_</w:t>
+      </w:r>
+      <w:r>
+        <w:t>r</w:t>
       </w:r>
       <w:proofErr w:type="spellEnd"/>
     </w:p>
@@ -474,16 +493,11 @@
       <w:r>
         <w:t>Flow_</w:t>
       </w:r>
-      <w:proofErr w:type="gramStart"/>
       <w:r>
         <w:t>s</w:t>
       </w:r>
       <w:r>
-        <w:t>:Flow</w:t>
-      </w:r>
-      <w:proofErr w:type="gramEnd"/>
-      <w:r>
-        <w:t>_</w:t>
+        <w:t>:Flow_</w:t>
       </w:r>
       <w:r>
         <w:t>r</w:t>
@@ -568,6 +582,7 @@
         </w:numPr>
       </w:pPr>
       <w:r>
+        <w:lastRenderedPageBreak/>
         <w:t>Repeat process with H</w:t>
       </w:r>
       <w:r>
@@ -592,16 +607,11 @@
       <w:r>
         <w:t>Flow_</w:t>
       </w:r>
-      <w:proofErr w:type="gramStart"/>
       <w:r>
         <w:t>s</w:t>
       </w:r>
       <w:r>
-        <w:t>:Flow</w:t>
-      </w:r>
-      <w:proofErr w:type="gramEnd"/>
-      <w:r>
-        <w:t>_</w:t>
+        <w:t>:Flow_</w:t>
       </w:r>
       <w:r>
         <w:t>r</w:t>
@@ -629,7 +639,6 @@
         </w:numPr>
       </w:pPr>
       <w:r>
-        <w:lastRenderedPageBreak/>
         <w:t>H</w:t>
       </w:r>
       <w:r>
@@ -657,15 +666,7 @@
         <w:t>-1</w:t>
       </w:r>
       <w:r>
-        <w:t xml:space="preserve"> without problem. If not, </w:t>
-      </w:r>
-      <w:proofErr w:type="gramStart"/>
-      <w:r>
-        <w:t>troubleshooting</w:t>
-      </w:r>
-      <w:proofErr w:type="gramEnd"/>
-      <w:r>
-        <w:t xml:space="preserve"> or additional warmup time may be needed</w:t>
+        <w:t xml:space="preserve"> without problem. If not, troubleshooting or additional warmup time may be needed</w:t>
       </w:r>
     </w:p>
     <w:p/>
@@ -692,7 +693,16 @@
         </w:rPr>
       </w:pPr>
       <w:r>
-        <w:t xml:space="preserve">Tuning should always occur after range matching is complete. This feature tunes time lag and dynamic coefficients used for determining flux differences between </w:t>
+        <w:t>Tuning should always occur after range matching is complete. This feature tunes time lag and dynamic coefficients used for determining flux differences between A</w:t>
+      </w:r>
+      <w:r>
+        <w:rPr>
+          <w:vertAlign w:val="subscript"/>
+        </w:rPr>
+        <w:t>dyn</w:t>
+      </w:r>
+      <w:r>
+        <w:t xml:space="preserve"> and </w:t>
       </w:r>
       <w:proofErr w:type="spellStart"/>
       <w:r>
@@ -702,96 +712,66 @@
         <w:rPr>
           <w:vertAlign w:val="subscript"/>
         </w:rPr>
-        <w:t>dyn</w:t>
+        <w:t>sty</w:t>
       </w:r>
       <w:proofErr w:type="spellEnd"/>
-      <w:r>
-        <w:t xml:space="preserve"> and </w:t>
-      </w:r>
-      <w:proofErr w:type="spellStart"/>
-      <w:r>
-        <w:t>A</w:t>
+    </w:p>
+    <w:p>
+      <w:pPr>
+        <w:pStyle w:val="ListParagraph"/>
+        <w:numPr>
+          <w:ilvl w:val="0"/>
+          <w:numId w:val="3"/>
+        </w:numPr>
+      </w:pPr>
+      <w:r>
+        <w:t xml:space="preserve">Navigate to Dynamic Tuning </w:t>
+      </w:r>
+      <w:r>
+        <w:t xml:space="preserve">test </w:t>
+      </w:r>
+      <w:r>
+        <w:t>window (Constants -&gt; Dynamic</w:t>
+      </w:r>
+      <w:r>
+        <w:t xml:space="preserve"> -&gt; Utilities/Tests on lower right hand side of screen</w:t>
+      </w:r>
+      <w:r>
+        <w:t>)</w:t>
+      </w:r>
+    </w:p>
+    <w:p>
+      <w:pPr>
+        <w:pStyle w:val="ListParagraph"/>
+        <w:numPr>
+          <w:ilvl w:val="0"/>
+          <w:numId w:val="3"/>
+        </w:numPr>
+        <w:rPr>
+          <w:b/>
+          <w:bCs/>
+        </w:rPr>
+      </w:pPr>
+      <w:r>
+        <w:t>Tune CO</w:t>
       </w:r>
       <w:r>
         <w:rPr>
           <w:vertAlign w:val="subscript"/>
         </w:rPr>
-        <w:t>sty</w:t>
-      </w:r>
-      <w:proofErr w:type="spellEnd"/>
-    </w:p>
-    <w:p>
-      <w:pPr>
-        <w:pStyle w:val="ListParagraph"/>
-        <w:numPr>
-          <w:ilvl w:val="0"/>
-          <w:numId w:val="3"/>
-        </w:numPr>
-      </w:pPr>
-      <w:r>
-        <w:t xml:space="preserve">Navigate to Dynamic Tuning </w:t>
-      </w:r>
-      <w:r>
-        <w:t xml:space="preserve">test </w:t>
-      </w:r>
-      <w:r>
-        <w:t>window (Constants -&gt; Dynamic</w:t>
-      </w:r>
-      <w:r>
-        <w:t xml:space="preserve"> -&gt; Utilities/Tests on lower </w:t>
-      </w:r>
-      <w:proofErr w:type="gramStart"/>
-      <w:r>
-        <w:t>right hand</w:t>
-      </w:r>
-      <w:proofErr w:type="gramEnd"/>
-      <w:r>
-        <w:t xml:space="preserve"> side of screen</w:t>
-      </w:r>
-      <w:r>
-        <w:t>)</w:t>
-      </w:r>
-    </w:p>
-    <w:p>
-      <w:pPr>
-        <w:pStyle w:val="ListParagraph"/>
-        <w:numPr>
-          <w:ilvl w:val="0"/>
-          <w:numId w:val="3"/>
-        </w:numPr>
-        <w:rPr>
-          <w:b/>
-          <w:bCs/>
-        </w:rPr>
-      </w:pPr>
-      <w:r>
-        <w:t>Tune CO</w:t>
+        <w:t xml:space="preserve">2 </w:t>
+      </w:r>
+      <w:r>
+        <w:t>coefficients with the "CO</w:t>
       </w:r>
       <w:r>
         <w:rPr>
           <w:vertAlign w:val="subscript"/>
         </w:rPr>
-        <w:t xml:space="preserve">2 </w:t>
-      </w:r>
-      <w:r>
-        <w:t>coefficients with the "CO</w:t>
-      </w:r>
-      <w:r>
-        <w:rPr>
-          <w:vertAlign w:val="subscript"/>
-        </w:rPr>
         <w:t>2</w:t>
       </w:r>
       <w:r>
-        <w:t xml:space="preserve"> Test Current" option in the dropdown menu. Press </w:t>
-      </w:r>
-      <w:proofErr w:type="gramStart"/>
-      <w:r>
-        <w:t>start</w:t>
-      </w:r>
-      <w:proofErr w:type="gramEnd"/>
-      <w:r>
-        <w:t xml:space="preserve">. A window will pop up to prompt you to start the dynamic tuning </w:t>
+        <w:t xml:space="preserve"> Test Current" option in the dropdown menu. Press start. A window will pop up to prompt you to start the dynamic tuning </w:t>
       </w:r>
       <w:r>
         <w:t>BP</w:t>
@@ -1413,15 +1393,7 @@
         <w:t>Once ready to start a dynamic curve</w:t>
       </w:r>
       <w:r>
-        <w:t xml:space="preserve"> (</w:t>
-      </w:r>
-      <w:proofErr w:type="gramStart"/>
-      <w:r>
-        <w:t>i.e.</w:t>
-      </w:r>
-      <w:proofErr w:type="gramEnd"/>
-      <w:r>
-        <w:t xml:space="preserve"> a leaf has stabilized)</w:t>
+        <w:t xml:space="preserve"> (i.e. a leaf has stabilized)</w:t>
       </w:r>
       <w:r>
         <w:t xml:space="preserve">, navigate to the BP program selection </w:t>
@@ -1436,6 +1408,7 @@
         </w:numPr>
       </w:pPr>
       <w:r>
+        <w:lastRenderedPageBreak/>
         <w:t xml:space="preserve">Programs -&gt; BP Builder -&gt; </w:t>
       </w:r>
       <w:r>
@@ -1454,7 +1427,6 @@
         </w:numPr>
       </w:pPr>
       <w:r>
-        <w:lastRenderedPageBreak/>
         <w:t xml:space="preserve">Select </w:t>
       </w:r>
       <w:r>
@@ -1808,15 +1780,7 @@
     </w:p>
     <w:p>
       <w:r>
-        <w:t>[</w:t>
-      </w:r>
-      <w:proofErr w:type="gramStart"/>
-      <w:r>
-        <w:t>Basically</w:t>
-      </w:r>
-      <w:proofErr w:type="gramEnd"/>
-      <w:r>
-        <w:t xml:space="preserve"> the Quick Start Guide but letting you know how long each step will likely take]</w:t>
+        <w:t>[Basically the Quick Start Guide but letting you know how long each step will likely take]</w:t>
       </w:r>
     </w:p>
     <w:p>
@@ -1836,15 +1800,7 @@
         <w:t>T = 0min</w:t>
       </w:r>
       <w:r>
-        <w:t xml:space="preserve"> =&gt; Turn </w:t>
-      </w:r>
-      <w:proofErr w:type="gramStart"/>
-      <w:r>
-        <w:t>On</w:t>
-      </w:r>
-      <w:proofErr w:type="gramEnd"/>
-      <w:r>
-        <w:t xml:space="preserve"> Machine</w:t>
+        <w:t xml:space="preserve"> =&gt; Turn On Machine</w:t>
       </w:r>
     </w:p>
     <w:p>
@@ -1871,21 +1827,10 @@
         <w:rPr>
           <w:vertAlign w:val="superscript"/>
         </w:rPr>
-        <w:t>-</w:t>
-      </w:r>
-      <w:proofErr w:type="gramStart"/>
-      <w:r>
-        <w:rPr>
-          <w:vertAlign w:val="superscript"/>
-        </w:rPr>
-        <w:t>1</w:t>
-      </w:r>
-      <w:r>
-        <w:t>;</w:t>
-      </w:r>
-      <w:proofErr w:type="gramEnd"/>
-      <w:r>
-        <w:t xml:space="preserve"> </w:t>
+        <w:t>-1</w:t>
+      </w:r>
+      <w:r>
+        <w:t xml:space="preserve">; </w:t>
       </w:r>
       <w:proofErr w:type="spellStart"/>
       <w:r>

</xml_diff>